<commit_message>
Made Changes to Network Graph
</commit_message>
<xml_diff>
--- a/Chapter_4.docx
+++ b/Chapter_4.docx
@@ -15,6 +15,25 @@
           <w:bCs/>
         </w:rPr>
         <w:t>Data Analysis</w:t>
+      </w:r>
+    </w:p>
+    <w:p>
+      <w:pPr>
+        <w:rPr>
+          <w:b/>
+          <w:bCs/>
+          <w:i/>
+          <w:iCs/>
+        </w:rPr>
+      </w:pPr>
+      <w:r>
+        <w:rPr>
+          <w:b/>
+          <w:bCs/>
+          <w:i/>
+          <w:iCs/>
+        </w:rPr>
+        <w:t>I should write how these variables are proposed in Venkatesh shit affect the variable</w:t>
       </w:r>
     </w:p>
     <w:p>
@@ -47,6 +66,9 @@
           </w:tcPr>
           <w:p>
             <w:r>
+              <w:rPr>
+                <w:noProof/>
+              </w:rPr>
               <w:drawing>
                 <wp:inline distT="0" distB="0" distL="0" distR="0" wp14:anchorId="156F7789" wp14:editId="47BEA4F8">
                   <wp:extent cx="2811780" cy="1084458"/>
@@ -91,6 +113,9 @@
           </w:tcPr>
           <w:p>
             <w:r>
+              <w:rPr>
+                <w:noProof/>
+              </w:rPr>
               <w:drawing>
                 <wp:inline distT="0" distB="0" distL="0" distR="0" wp14:anchorId="5A20C578" wp14:editId="5E881F55">
                   <wp:extent cx="2964628" cy="1181100"/>
@@ -134,23 +159,7 @@
     <w:p/>
     <w:p>
       <w:r>
-        <w:t xml:space="preserve">The preliminary analysis done for the “Age” Variable indicates a fairly even distribution between the age range of “&lt; 25 years”, “26 – 40 years”, “41 – </w:t>
-      </w:r>
-      <w:proofErr w:type="gramStart"/>
-      <w:r>
-        <w:t>55  years</w:t>
-      </w:r>
-      <w:proofErr w:type="gramEnd"/>
-      <w:r>
-        <w:t xml:space="preserve">” and “above 55 years”.  This is primarily because the survey </w:t>
-      </w:r>
-      <w:proofErr w:type="gramStart"/>
-      <w:r>
-        <w:t>were</w:t>
-      </w:r>
-      <w:proofErr w:type="gramEnd"/>
-      <w:r>
-        <w:t xml:space="preserve"> targeted for university students and adults whom have working experience. The descriptive statistics indicates that 29% of respondents were below 25 years old, 33.22% were around 26 – 40 years and 30.07% were around 41- 55 years. Based on the percentage result, it is safe to assume that there won’t be any bias based on age group, as the percentage for each age group is roughly the same and is evenly distributed.</w:t>
+        <w:t>The preliminary analysis done for the “Age” Variable indicates a fairly even distribution between the age range of “&lt; 25 years”, “26 – 40 years”, “41 – 55  years” and “above 55 years”.  This is primarily because the survey were targeted for university students and adults whom have working experience. The descriptive statistics indicates that 29% of respondents were below 25 years old, 33.22% were around 26 – 40 years and 30.07% were around 41- 55 years. Based on the percentage result, it is safe to assume that there won’t be any bias based on age group, as the percentage for each age group is roughly the same and is evenly distributed.</w:t>
       </w:r>
     </w:p>
     <w:p>
@@ -161,15 +170,10 @@
         <w:t>In the next six months, do you plan to purchase anything using the E-payment mode?</w:t>
       </w:r>
       <w:r>
-        <w:t xml:space="preserve">”, the graph indicates that majority of each </w:t>
-      </w:r>
-      <w:proofErr w:type="gramStart"/>
-      <w:r>
-        <w:t>respondents</w:t>
-      </w:r>
-      <w:proofErr w:type="gramEnd"/>
-      <w:r>
-        <w:t xml:space="preserve"> in each age group are highly likely to adopt e-payment features. </w:t>
+        <w:t>”, the graph indicates that majority of each respondents in each age group are highly likely to adopt e-payment</w:t>
+      </w:r>
+      <w:r>
+        <w:t>.</w:t>
       </w:r>
     </w:p>
     <w:p>
@@ -194,6 +198,9 @@
           </w:tcPr>
           <w:p>
             <w:r>
+              <w:rPr>
+                <w:noProof/>
+              </w:rPr>
               <w:drawing>
                 <wp:inline distT="0" distB="0" distL="0" distR="0" wp14:anchorId="3F85F2A5" wp14:editId="328896B3">
                   <wp:extent cx="2764551" cy="1897380"/>
@@ -238,6 +245,9 @@
           </w:tcPr>
           <w:p>
             <w:r>
+              <w:rPr>
+                <w:noProof/>
+              </w:rPr>
               <w:drawing>
                 <wp:inline distT="0" distB="0" distL="0" distR="0" wp14:anchorId="6D645C1B" wp14:editId="5D1DB711">
                   <wp:extent cx="2506980" cy="1893091"/>
@@ -281,6 +291,23 @@
     <w:p/>
     <w:p>
       <w:r>
+        <w:t>The preliminary analysis done for “Gender” Variable indicates that among the 286 respondents, a total of 59.4% are male, whereas 40.6% are female. The respondents are fairly distributed among both genders, albeit a bit bias towards male. Therefore, before beginning our analysis, we may need to balance out between both genders.</w:t>
+      </w:r>
+    </w:p>
+    <w:p>
+      <w:r>
+        <w:lastRenderedPageBreak/>
+        <w:t>When comparing genders with the targeted variable of “</w:t>
+      </w:r>
+      <w:r>
+        <w:t>In the next six months, do you plan to purchase anything using the E-payment mode?</w:t>
+      </w:r>
+      <w:r>
+        <w:t>”, the graph indicates that majority of each respondents in each age group are highly likely to adopt e-payment.</w:t>
+      </w:r>
+    </w:p>
+    <w:p>
+      <w:r>
         <w:t>Marital Status</w:t>
       </w:r>
     </w:p>
@@ -295,13 +322,18 @@
         <w:gridCol w:w="4675"/>
       </w:tblGrid>
       <w:tr>
+        <w:trPr>
+          <w:trHeight w:val="3612"/>
+        </w:trPr>
         <w:tc>
           <w:tcPr>
             <w:tcW w:w="4675" w:type="dxa"/>
           </w:tcPr>
           <w:p>
             <w:r>
-              <w:lastRenderedPageBreak/>
+              <w:rPr>
+                <w:noProof/>
+              </w:rPr>
               <w:drawing>
                 <wp:inline distT="0" distB="0" distL="0" distR="0" wp14:anchorId="2465FF41" wp14:editId="59D2334E">
                   <wp:extent cx="2757789" cy="2049780"/>
@@ -346,6 +378,9 @@
           </w:tcPr>
           <w:p>
             <w:r>
+              <w:rPr>
+                <w:noProof/>
+              </w:rPr>
               <w:drawing>
                 <wp:inline distT="0" distB="0" distL="0" distR="0" wp14:anchorId="26DBE741" wp14:editId="21AF79A8">
                   <wp:extent cx="2520315" cy="2039204"/>
@@ -389,6 +424,17 @@
     <w:p/>
     <w:p>
       <w:r>
+        <w:t xml:space="preserve">The </w:t>
+      </w:r>
+      <w:r>
+        <w:t xml:space="preserve">preliminary analysis for “Marital Status” indicates that there is a fair distribution of respondents being either Single or Married. </w:t>
+      </w:r>
+      <w:r>
+        <w:t>Among 50% of the respondents are single, whereas 47.55% of the respondents are married.</w:t>
+      </w:r>
+    </w:p>
+    <w:p>
+      <w:r>
         <w:t>Education Level</w:t>
       </w:r>
     </w:p>
@@ -409,6 +455,9 @@
           </w:tcPr>
           <w:p>
             <w:r>
+              <w:rPr>
+                <w:noProof/>
+              </w:rPr>
               <w:drawing>
                 <wp:inline distT="0" distB="0" distL="0" distR="0" wp14:anchorId="0B3BE793" wp14:editId="55152C16">
                   <wp:extent cx="2790952" cy="2072640"/>
@@ -453,6 +502,9 @@
           </w:tcPr>
           <w:p>
             <w:r>
+              <w:rPr>
+                <w:noProof/>
+              </w:rPr>
               <w:drawing>
                 <wp:inline distT="0" distB="0" distL="0" distR="0" wp14:anchorId="375BA5FB" wp14:editId="4333E5FE">
                   <wp:extent cx="2629777" cy="2097912"/>
@@ -496,6 +548,11 @@
     <w:p/>
     <w:p>
       <w:r>
+        <w:t>There are a total of 4 different categories for Education Level, that is, “Primary School”, “Secondary / High School”, “College / University” and “Graduate School”. From here, we can see an uneven distribution among the respondents. As the questionnaire was mainly distributed in UTAR Campus, we can observe that majority of the respondents are categorized at “College / University” or ‘Graduate Level” at 63.38% and 16.08% respectively.</w:t>
+      </w:r>
+    </w:p>
+    <w:p>
+      <w:r>
         <w:t>Work Industry</w:t>
       </w:r>
     </w:p>
@@ -516,6 +573,10 @@
           </w:tcPr>
           <w:p>
             <w:r>
+              <w:rPr>
+                <w:noProof/>
+              </w:rPr>
+              <w:lastRenderedPageBreak/>
               <w:drawing>
                 <wp:inline distT="0" distB="0" distL="0" distR="0" wp14:anchorId="56289366" wp14:editId="16D2B327">
                   <wp:extent cx="2814219" cy="1927860"/>
@@ -560,6 +621,9 @@
           </w:tcPr>
           <w:p>
             <w:r>
+              <w:rPr>
+                <w:noProof/>
+              </w:rPr>
               <w:drawing>
                 <wp:inline distT="0" distB="0" distL="0" distR="0" wp14:anchorId="4D2504BE" wp14:editId="7B4053F6">
                   <wp:extent cx="2553335" cy="2179574"/>
@@ -600,7 +664,11 @@
         </w:tc>
       </w:tr>
     </w:tbl>
-    <w:p/>
+    <w:p>
+      <w:r>
+        <w:t>From an initial Analysis</w:t>
+      </w:r>
+    </w:p>
     <w:p>
       <w:r>
         <w:t>Work Position</w:t>
@@ -623,7 +691,9 @@
           </w:tcPr>
           <w:p>
             <w:r>
-              <w:lastRenderedPageBreak/>
+              <w:rPr>
+                <w:noProof/>
+              </w:rPr>
               <w:drawing>
                 <wp:inline distT="0" distB="0" distL="0" distR="0" wp14:anchorId="52BE8F13" wp14:editId="068AC334">
                   <wp:extent cx="2795954" cy="2019300"/>
@@ -668,6 +738,9 @@
           </w:tcPr>
           <w:p>
             <w:r>
+              <w:rPr>
+                <w:noProof/>
+              </w:rPr>
               <w:drawing>
                 <wp:inline distT="0" distB="0" distL="0" distR="0" wp14:anchorId="1A92703D" wp14:editId="1CBFB4ED">
                   <wp:extent cx="2659380" cy="2261591"/>
@@ -731,23 +804,7 @@
     </w:p>
     <w:p>
       <w:r>
-        <w:t xml:space="preserve">The importance of correlation analysis </w:t>
-      </w:r>
-      <w:proofErr w:type="spellStart"/>
-      <w:r>
-        <w:t>iis</w:t>
-      </w:r>
-      <w:proofErr w:type="spellEnd"/>
-      <w:r>
-        <w:t xml:space="preserve"> to determine the strength of relationship between two variables. Normally, it provides inside when trying to analyze causality in a dataset. Based on the strength and value of the correlation coefficient, we </w:t>
-      </w:r>
-      <w:proofErr w:type="gramStart"/>
-      <w:r>
-        <w:t>are able to</w:t>
-      </w:r>
-      <w:proofErr w:type="gramEnd"/>
-      <w:r>
-        <w:t xml:space="preserve"> determine whether the variable positively or negatively affect the predictor attribute.</w:t>
+        <w:t>The importance of correlation analysis iis to determine the strength of relationship between two variables. Normally, it provides inside when trying to analyze causality in a dataset. Based on the strength and value of the correlation coefficient, we are able to determine whether the variable positively or negatively affect the predictor attribute.</w:t>
       </w:r>
     </w:p>
     <w:p>
@@ -769,6 +826,7 @@
     </w:p>
     <w:p>
       <w:r>
+        <w:lastRenderedPageBreak/>
         <w:t>To undergo such experimentation, we use two correlation coefficient methods, that is Pearson’s Correlation and Spearman’s Correlation Coefficient.</w:t>
       </w:r>
     </w:p>
@@ -795,7 +853,9 @@
     </w:p>
     <w:p>
       <w:r>
-        <w:lastRenderedPageBreak/>
+        <w:rPr>
+          <w:noProof/>
+        </w:rPr>
         <w:drawing>
           <wp:inline distT="0" distB="0" distL="0" distR="0" wp14:anchorId="2F588EFA" wp14:editId="63C21A3F">
             <wp:extent cx="5943600" cy="4591050"/>
@@ -849,6 +909,25 @@
       </w:r>
     </w:p>
     <w:p>
+      <w:pPr>
+        <w:rPr>
+          <w:b/>
+          <w:bCs/>
+          <w:i/>
+          <w:iCs/>
+        </w:rPr>
+      </w:pPr>
+      <w:r>
+        <w:rPr>
+          <w:b/>
+          <w:bCs/>
+          <w:i/>
+          <w:iCs/>
+        </w:rPr>
+        <w:t>I Should put formula here, and talk about how to interpret the result of Pearson’s Correlation</w:t>
+      </w:r>
+    </w:p>
+    <w:p>
       <w:r>
         <w:t>The table of computed result of UTAUT Factor Variables using Pearson’s Correlation:</w:t>
       </w:r>
@@ -860,9 +939,9 @@
         </w:rPr>
         <w:lastRenderedPageBreak/>
         <w:drawing>
-          <wp:inline distT="0" distB="0" distL="0" distR="0" wp14:anchorId="54CE2753" wp14:editId="2ECAED04">
-            <wp:extent cx="4086363" cy="4343400"/>
-            <wp:effectExtent l="0" t="0" r="9525" b="0"/>
+          <wp:inline distT="0" distB="0" distL="0" distR="0" wp14:anchorId="54CE2753" wp14:editId="2EF713DE">
+            <wp:extent cx="2329806" cy="2476353"/>
+            <wp:effectExtent l="0" t="0" r="0" b="635"/>
             <wp:docPr id="15" name="Picture 15"/>
             <wp:cNvGraphicFramePr>
               <a:graphicFrameLocks xmlns:a="http://schemas.openxmlformats.org/drawingml/2006/main" noChangeAspect="1"/>
@@ -892,7 +971,7 @@
                   <pic:spPr bwMode="auto">
                     <a:xfrm>
                       <a:off x="0" y="0"/>
-                      <a:ext cx="4088574" cy="4345750"/>
+                      <a:ext cx="2339315" cy="2486460"/>
                     </a:xfrm>
                     <a:prstGeom prst="rect">
                       <a:avLst/>
@@ -925,6 +1004,25 @@
       </w:r>
     </w:p>
     <w:p>
+      <w:pPr>
+        <w:rPr>
+          <w:b/>
+          <w:bCs/>
+          <w:i/>
+          <w:iCs/>
+        </w:rPr>
+      </w:pPr>
+      <w:r>
+        <w:rPr>
+          <w:b/>
+          <w:bCs/>
+          <w:i/>
+          <w:iCs/>
+        </w:rPr>
+        <w:t>I Should put formula here, and talk about how to interpret the result of Spearman’s Correlation</w:t>
+      </w:r>
+    </w:p>
+    <w:p>
       <w:r>
         <w:t>The table of computed result of UTAUT Factor Variables using Spearman’s Correlation:</w:t>
       </w:r>
@@ -934,11 +1032,10 @@
         <w:rPr>
           <w:noProof/>
         </w:rPr>
-        <w:lastRenderedPageBreak/>
         <w:drawing>
-          <wp:inline distT="0" distB="0" distL="0" distR="0" wp14:anchorId="6385C9BA" wp14:editId="62BB1BAF">
-            <wp:extent cx="3670558" cy="3901440"/>
-            <wp:effectExtent l="0" t="0" r="6350" b="3810"/>
+          <wp:inline distT="0" distB="0" distL="0" distR="0" wp14:anchorId="6385C9BA" wp14:editId="61059E02">
+            <wp:extent cx="2293620" cy="2437891"/>
+            <wp:effectExtent l="0" t="0" r="0" b="635"/>
             <wp:docPr id="16" name="Picture 16"/>
             <wp:cNvGraphicFramePr>
               <a:graphicFrameLocks xmlns:a="http://schemas.openxmlformats.org/drawingml/2006/main" noChangeAspect="1"/>
@@ -968,7 +1065,7 @@
                   <pic:spPr bwMode="auto">
                     <a:xfrm>
                       <a:off x="0" y="0"/>
-                      <a:ext cx="3671705" cy="3902659"/>
+                      <a:ext cx="2306205" cy="2451268"/>
                     </a:xfrm>
                     <a:prstGeom prst="rect">
                       <a:avLst/>
@@ -986,6 +1083,35 @@
       </w:r>
     </w:p>
     <w:p>
+      <w:r>
+        <w:t>Using both metrics of Pearson’s Correlation and Spearman’s Correlation, we ran a pairwise correlation among all 32 UTAUT Factors with the intention of discovering underlying relationship among the UTAUT Factors.</w:t>
+      </w:r>
+    </w:p>
+    <w:p>
+      <w:r>
+        <w:t xml:space="preserve"> Coincidentally, the diagram of the heatmap of Pearson’s Correlation and Spearman’s Correlation are identical.</w:t>
+      </w:r>
+    </w:p>
+    <w:p>
+      <w:r>
+        <w:t>Factors AX1-4 are uncorrelated and not significant with other variables with the exception of itself.</w:t>
+      </w:r>
+    </w:p>
+    <w:p>
+      <w:r>
+        <w:t>The color shadings are much denser between PE, EE and AT</w:t>
+      </w:r>
+      <w:r>
+        <w:t xml:space="preserve"> indicating that these groups of factors shares an interesting relationship.</w:t>
+      </w:r>
+    </w:p>
+    <w:p>
+      <w:r>
+        <w:lastRenderedPageBreak/>
+        <w:t>Although, we have made some interesting observation of the relationship between the UTAUT Factors, we still cannot infer any significant relationship. This is because a heatmap can only tells us about the strength of the relationship between two variables. It cannot show us a larger picture of how interconnected the factors are. Therefore, in this project, we also explore how to visualize correlation using network graphs.</w:t>
+      </w:r>
+    </w:p>
+    <w:p>
       <w:pPr>
         <w:rPr>
           <w:b/>
@@ -1005,30 +1131,73 @@
         <w:t>Network graphs</w:t>
       </w:r>
       <w:r>
-        <w:t xml:space="preserve"> is a mathematical structure to show relations between points in a less statistical manner. The graph visualizes how subjects are interconnected with each other. Network graphs allows us to study relations between discrete objects or actors. In this scenario, we will be using network graph to visualize the relationship between the UTAUT Factors in a more </w:t>
-      </w:r>
-      <w:proofErr w:type="spellStart"/>
-      <w:r>
-        <w:t>aesthethic</w:t>
-      </w:r>
-      <w:proofErr w:type="spellEnd"/>
-      <w:r>
-        <w:t xml:space="preserve"> pleasing manner.</w:t>
-      </w:r>
-    </w:p>
-    <w:p>
-      <w:r>
-        <w:t>Network graphs are made up of nodes and edges.  Nodes or vertices are the discrete entities of the graph or dataset. Edges or links are relations among the nodes. Weighted edges can be used to represent correlation coefficient.</w:t>
-      </w:r>
-    </w:p>
-    <w:p>
-      <w:r>
-        <w:lastRenderedPageBreak/>
+        <w:t xml:space="preserve"> is a mathematical structure to show relations between points in a less statistical manner. </w:t>
+      </w:r>
+      <w:r>
+        <w:t>It allows us to study relationship between factors in a more aesthetically pleasing manner.</w:t>
+      </w:r>
+    </w:p>
+    <w:p>
+      <w:r>
+        <w:t xml:space="preserve">Network graphs are made up of nodes and edges. </w:t>
+      </w:r>
+      <w:r>
+        <w:t>Commonly,</w:t>
+      </w:r>
+      <w:r>
+        <w:t xml:space="preserve"> Nodes or vertices are the discrete entities of the graph or dataset. Edges or links are </w:t>
+      </w:r>
+      <w:r>
+        <w:t xml:space="preserve">used to represent </w:t>
+      </w:r>
+      <w:r>
+        <w:t>relations among the nodes. Weighted edges can be used to represent correlation coefficient.</w:t>
+      </w:r>
+      <w:r>
+        <w:t xml:space="preserve"> In this scenario, a node represent a feature in the dataset, which is a UTAUT Factor, whereas Edges are used to represent the strength of correlation between the two UTAUT Factors. A positive relationship between the two factors is colored green whereas a negative relationship is colored red. The strength of the correlation is represented by the size of the node. A node that is larger in size also represents that it has a large degree, thus it affects numerous factors in the dataset.</w:t>
+      </w:r>
+    </w:p>
+    <w:p>
+      <w:r>
+        <w:t>In network analysis, there are two types of graph used to visualize correlation matrix. Circular layout and Fruchterman-Reingold Layout.</w:t>
+      </w:r>
+    </w:p>
+    <w:p>
+      <w:pPr>
+        <w:rPr>
+          <w:b/>
+          <w:bCs/>
+          <w:noProof/>
+        </w:rPr>
+      </w:pPr>
+      <w:r>
+        <w:rPr>
+          <w:b/>
+          <w:bCs/>
+          <w:noProof/>
+        </w:rPr>
+        <w:t>Circular Layout</w:t>
+      </w:r>
+    </w:p>
+    <w:p>
+      <w:pPr>
+        <w:rPr>
+          <w:b/>
+          <w:bCs/>
+          <w:noProof/>
+        </w:rPr>
+      </w:pPr>
+      <w:r>
+        <w:rPr>
+          <w:b/>
+          <w:bCs/>
+          <w:noProof/>
+        </w:rPr>
         <w:drawing>
-          <wp:inline distT="0" distB="0" distL="0" distR="0" wp14:anchorId="16DCE51C" wp14:editId="3E061C08">
-            <wp:extent cx="5943600" cy="4175760"/>
+          <wp:inline distT="0" distB="0" distL="0" distR="0" wp14:anchorId="31348902" wp14:editId="76CF1881">
+            <wp:extent cx="2103120" cy="2103120"/>
             <wp:effectExtent l="0" t="0" r="0" b="0"/>
-            <wp:docPr id="17" name="Picture 17" descr="Chart, line chart&#10;&#10;Description automatically generated"/>
+            <wp:docPr id="5" name="Picture 5"/>
             <wp:cNvGraphicFramePr>
               <a:graphicFrameLocks xmlns:a="http://schemas.openxmlformats.org/drawingml/2006/main" noChangeAspect="1"/>
             </wp:cNvGraphicFramePr>
@@ -1036,23 +1205,36 @@
               <a:graphicData uri="http://schemas.openxmlformats.org/drawingml/2006/picture">
                 <pic:pic xmlns:pic="http://schemas.openxmlformats.org/drawingml/2006/picture">
                   <pic:nvPicPr>
-                    <pic:cNvPr id="17" name="Picture 17" descr="Chart, line chart&#10;&#10;Description automatically generated"/>
-                    <pic:cNvPicPr/>
+                    <pic:cNvPr id="0" name="Picture 1"/>
+                    <pic:cNvPicPr>
+                      <a:picLocks noChangeAspect="1" noChangeArrowheads="1"/>
+                    </pic:cNvPicPr>
                   </pic:nvPicPr>
                   <pic:blipFill>
-                    <a:blip r:embed="rId20"/>
+                    <a:blip r:embed="rId20" cstate="print">
+                      <a:extLst>
+                        <a:ext uri="{28A0092B-C50C-407E-A947-70E740481C1C}">
+                          <a14:useLocalDpi xmlns:a14="http://schemas.microsoft.com/office/drawing/2010/main" val="0"/>
+                        </a:ext>
+                      </a:extLst>
+                    </a:blip>
+                    <a:srcRect/>
                     <a:stretch>
                       <a:fillRect/>
                     </a:stretch>
                   </pic:blipFill>
-                  <pic:spPr>
+                  <pic:spPr bwMode="auto">
                     <a:xfrm>
                       <a:off x="0" y="0"/>
-                      <a:ext cx="5943600" cy="4175760"/>
+                      <a:ext cx="2103120" cy="2103120"/>
                     </a:xfrm>
                     <a:prstGeom prst="rect">
                       <a:avLst/>
                     </a:prstGeom>
+                    <a:noFill/>
+                    <a:ln>
+                      <a:noFill/>
+                    </a:ln>
                   </pic:spPr>
                 </pic:pic>
               </a:graphicData>
@@ -1062,104 +1244,74 @@
       </w:r>
     </w:p>
     <w:p>
-      <w:r>
-        <w:t xml:space="preserve">The most important measure in a network is centrality. Centrality is linked up with ideas of prominence, status, social capital or </w:t>
-      </w:r>
-      <w:proofErr w:type="spellStart"/>
-      <w:r>
-        <w:t>importa</w:t>
-      </w:r>
-      <w:proofErr w:type="spellEnd"/>
-    </w:p>
-    <w:p>
-      <w:proofErr w:type="spellStart"/>
-      <w:r>
-        <w:t>Centralness</w:t>
-      </w:r>
-      <w:proofErr w:type="spellEnd"/>
-    </w:p>
-    <w:p>
-      <w:r>
-        <w:t>Degree</w:t>
-      </w:r>
-    </w:p>
-    <w:p>
-      <w:r>
-        <w:t>Closeness</w:t>
-      </w:r>
-    </w:p>
-    <w:p>
-      <w:proofErr w:type="spellStart"/>
-      <w:r>
-        <w:t>Betweeness</w:t>
-      </w:r>
-      <w:proofErr w:type="spellEnd"/>
-    </w:p>
-    <w:p>
-      <w:r>
-        <w:t xml:space="preserve">Graph is constructed using </w:t>
-      </w:r>
-    </w:p>
-    <w:p>
-      <w:r>
-        <w:t xml:space="preserve">Network graph (force directed graph) is a mathematical structure (graph) to show relations between points in an </w:t>
-      </w:r>
-      <w:proofErr w:type="gramStart"/>
-      <w:r>
-        <w:t>aesthetically-pleasing</w:t>
-      </w:r>
-      <w:proofErr w:type="gramEnd"/>
-      <w:r>
-        <w:t xml:space="preserve"> way. The graph visualizes how subjects are interconnected with each other. Entities are displayed as nodes and the relationship between them are displayed with lines. The graph is force directed by assigning a weight (force) from the node edges and the other interconnected nodes get assigned a weighted factor. The graph simulates the weight as forces in a physical system, where the forces have impact on the nodes and find the best position on the chart’s plotting area. The Network Graph has various use case such as display relations between people, roads, companies, and products.</w:t>
-      </w:r>
-    </w:p>
-    <w:p>
-      <w:r>
-        <w:t>From the above graph, the central node is the most important</w:t>
-      </w:r>
-    </w:p>
-    <w:p>
-      <w:pPr>
-        <w:rPr>
-          <w:b/>
-          <w:bCs/>
-        </w:rPr>
-      </w:pPr>
-    </w:p>
-    <w:p>
-      <w:pPr>
-        <w:rPr>
-          <w:b/>
-          <w:bCs/>
-        </w:rPr>
-      </w:pPr>
-      <w:r>
-        <w:rPr>
-          <w:b/>
-          <w:bCs/>
-        </w:rPr>
+      <w:pPr>
+        <w:rPr>
+          <w:noProof/>
+        </w:rPr>
+      </w:pPr>
+      <w:r>
+        <w:rPr>
+          <w:noProof/>
+        </w:rPr>
+        <w:t xml:space="preserve">Compared to heatmap, the circular layout instantly shows us which features are heavily interconnected. The features are less clustered and they are not defined by a statistical measure. To analyze the circular layout graph, features that are closed in proximity means that they are </w:t>
+      </w:r>
+      <w:r>
+        <w:rPr>
+          <w:noProof/>
+        </w:rPr>
+        <w:t>significantly correlated.</w:t>
+      </w:r>
+    </w:p>
+    <w:p>
+      <w:pPr>
+        <w:rPr>
+          <w:b/>
+          <w:bCs/>
+        </w:rPr>
+      </w:pPr>
+      <w:r>
+        <w:rPr>
+          <w:b/>
+          <w:bCs/>
+          <w:noProof/>
+        </w:rPr>
+        <w:t>Fruchterman-Reingold Layout</w:t>
+      </w:r>
+    </w:p>
+    <w:p>
+      <w:pPr>
+        <w:rPr>
+          <w:b/>
+          <w:bCs/>
+        </w:rPr>
+      </w:pPr>
+    </w:p>
+    <w:p>
+      <w:pPr>
+        <w:rPr>
+          <w:b/>
+          <w:bCs/>
+        </w:rPr>
+      </w:pPr>
+      <w:r>
+        <w:rPr>
+          <w:b/>
+          <w:bCs/>
+        </w:rPr>
+        <w:t>Feature Selection</w:t>
+      </w:r>
+      <w:r>
+        <w:rPr>
+          <w:b/>
+          <w:bCs/>
+        </w:rPr>
+        <w:t xml:space="preserve"> Methods</w:t>
+      </w:r>
+    </w:p>
+    <w:p>
+      <w:r>
         <w:lastRenderedPageBreak/>
-        <w:t>Feature Selection</w:t>
-      </w:r>
-      <w:r>
-        <w:rPr>
-          <w:b/>
-          <w:bCs/>
-        </w:rPr>
-        <w:t xml:space="preserve"> Methods</w:t>
-      </w:r>
-    </w:p>
-    <w:p>
-      <w:r>
-        <w:t xml:space="preserve">Feature selection can be classified into filter, </w:t>
-      </w:r>
-      <w:proofErr w:type="spellStart"/>
-      <w:r>
-        <w:t>wraper</w:t>
-      </w:r>
-      <w:proofErr w:type="spellEnd"/>
-      <w:r>
-        <w:t xml:space="preserve"> and embedded methods. The performance of feature selection method is usually evaluated by the machine learning algorithm. The feature selection method should have high learning accuracy but less computational overhead.</w:t>
+        <w:t>Feature selection can be classified into filter, wraper and embedded methods. The performance of feature selection method is usually evaluated by the machine learning algorithm. The feature selection method should have high learning accuracy but less computational overhead.</w:t>
       </w:r>
     </w:p>
     <w:p>
@@ -1169,13 +1321,8 @@
     </w:p>
     <w:p>
       <w:r>
-        <w:t xml:space="preserve">In this study we shall </w:t>
-      </w:r>
-      <w:proofErr w:type="spellStart"/>
-      <w:r>
-        <w:t>stu</w:t>
-      </w:r>
-      <w:proofErr w:type="spellEnd"/>
+        <w:t>In this study we shall stu</w:t>
+      </w:r>
     </w:p>
     <w:p>
       <w:pPr>
@@ -1234,6 +1381,21 @@
     </w:p>
     <w:p>
       <w:pPr>
+        <w:rPr>
+          <w:b/>
+          <w:bCs/>
+        </w:rPr>
+      </w:pPr>
+      <w:r>
+        <w:rPr>
+          <w:b/>
+          <w:bCs/>
+        </w:rPr>
+        <w:t>Wrapper Methods</w:t>
+      </w:r>
+    </w:p>
+    <w:p>
+      <w:pPr>
         <w:pStyle w:val="ListParagraph"/>
         <w:numPr>
           <w:ilvl w:val="0"/>
@@ -1249,38 +1411,7 @@
           <w:b/>
           <w:bCs/>
         </w:rPr>
-        <w:t>Chi-</w:t>
-      </w:r>
-      <w:proofErr w:type="spellStart"/>
-      <w:r>
-        <w:rPr>
-          <w:b/>
-          <w:bCs/>
-        </w:rPr>
-        <w:t>Sqaure</w:t>
-      </w:r>
-      <w:proofErr w:type="spellEnd"/>
-      <w:r>
-        <w:rPr>
-          <w:b/>
-          <w:bCs/>
-        </w:rPr>
-        <w:t xml:space="preserve"> Analysis</w:t>
-      </w:r>
-    </w:p>
-    <w:p>
-      <w:pPr>
-        <w:rPr>
-          <w:b/>
-          <w:bCs/>
-        </w:rPr>
-      </w:pPr>
-      <w:r>
-        <w:rPr>
-          <w:b/>
-          <w:bCs/>
-        </w:rPr>
-        <w:t>Wrapper Methods</w:t>
+        <w:t>Forward-Selection</w:t>
       </w:r>
     </w:p>
     <w:p>
@@ -1300,26 +1431,6 @@
           <w:b/>
           <w:bCs/>
         </w:rPr>
-        <w:t>Forward-Selection</w:t>
-      </w:r>
-    </w:p>
-    <w:p>
-      <w:pPr>
-        <w:pStyle w:val="ListParagraph"/>
-        <w:numPr>
-          <w:ilvl w:val="0"/>
-          <w:numId w:val="1"/>
-        </w:numPr>
-        <w:rPr>
-          <w:b/>
-          <w:bCs/>
-        </w:rPr>
-      </w:pPr>
-      <w:r>
-        <w:rPr>
-          <w:b/>
-          <w:bCs/>
-        </w:rPr>
         <w:t>Backward-Selection</w:t>
       </w:r>
     </w:p>
@@ -1361,6 +1472,25 @@
           <w:bCs/>
         </w:rPr>
       </w:pPr>
+    </w:p>
+    <w:p/>
+    <w:p>
+      <w:pPr>
+        <w:rPr>
+          <w:b/>
+          <w:bCs/>
+        </w:rPr>
+      </w:pPr>
+    </w:p>
+    <w:p>
+      <w:pPr>
+        <w:tabs>
+          <w:tab w:val="left" w:pos="5496"/>
+        </w:tabs>
+      </w:pPr>
+      <w:r>
+        <w:tab/>
+      </w:r>
     </w:p>
     <w:sectPr>
       <w:pgSz w:w="12240" w:h="15840"/>
@@ -1890,6 +2020,7 @@
   <w:style w:type="paragraph" w:default="1" w:styleId="Normal">
     <w:name w:val="Normal"/>
     <w:qFormat/>
+    <w:rsid w:val="00E5049E"/>
   </w:style>
   <w:style w:type="character" w:default="1" w:styleId="DefaultParagraphFont">
     <w:name w:val="Default Paragraph Font"/>

</xml_diff>